<commit_message>
more design doc stuff
this is all conceptual level stuff. ideas for how to do things, not any actual code or implementation. I like to put this stuff separatley as a reference guide that can be referred back to as we code stuff. Also, this is what I think we should use to discuss design ideas etc. as texting is a poor way to send large amounts of data.
</commit_message>
<xml_diff>
--- a/Story concept.docx
+++ b/Story concept.docx
@@ -44,10 +44,21 @@
     </w:p>
     <w:p>
       <w:r>
-        <w:t xml:space="preserve"> Besides the final dungeon, there are several side dungeons occupied by the lich’s sub-ordinates that the player may choose to take on for the purpose of acquiring upgrades to make the final dungeon easier/possible.</w:t>
+        <w:t xml:space="preserve"> Besides the final dungeon, there are several side dungeons occupied by the lich’s sub-ordinates that the player may choose to take on </w:t>
+      </w:r>
+      <w:proofErr w:type="gramStart"/>
+      <w:r>
+        <w:t>for the purpose of</w:t>
+      </w:r>
+      <w:proofErr w:type="gramEnd"/>
+      <w:r>
+        <w:t xml:space="preserve"> acquiring upgrades to make the final dungeon easier/possible.</w:t>
       </w:r>
     </w:p>
     <w:p>
+      <w:r>
+        <w:t>Every completed dungeon/level, the player’s power level goes up, all remaining levels become harder, and new difficulties/challenges become available.</w:t>
+      </w:r>
       <w:bookmarkStart w:id="0" w:name="_GoBack"/>
       <w:bookmarkEnd w:id="0"/>
     </w:p>

</xml_diff>